<commit_message>
finished ping / wireshark labs
</commit_message>
<xml_diff>
--- a/Packet Tracer Labs.docx
+++ b/Packet Tracer Labs.docx
@@ -1,6 +1,6 @@
 
 <file path=word/document.xml><?xml version="1.0" encoding="utf-8"?>
-<w:document xmlns:wpc="http://schemas.microsoft.com/office/word/2010/wordprocessingCanvas" xmlns:cx="http://schemas.microsoft.com/office/drawing/2014/chartex" xmlns:cx1="http://schemas.microsoft.com/office/drawing/2015/9/8/chartex" xmlns:cx2="http://schemas.microsoft.com/office/drawing/2015/10/21/chartex" xmlns:cx3="http://schemas.microsoft.com/office/drawing/2016/5/9/chartex" xmlns:cx4="http://schemas.microsoft.com/office/drawing/2016/5/10/chartex" xmlns:cx5="http://schemas.microsoft.com/office/drawing/2016/5/11/chartex" xmlns:cx6="http://schemas.microsoft.com/office/drawing/2016/5/12/chartex" xmlns:cx7="http://schemas.microsoft.com/office/drawing/2016/5/13/chartex" xmlns:cx8="http://schemas.microsoft.com/office/drawing/2016/5/14/chartex" xmlns:mc="http://schemas.openxmlformats.org/markup-compatibility/2006" xmlns:aink="http://schemas.microsoft.com/office/drawing/2016/ink" xmlns:am3d="http://schemas.microsoft.com/office/drawing/2017/model3d" xmlns:o="urn:schemas-microsoft-com:office:office" xmlns:r="http://schemas.openxmlformats.org/officeDocument/2006/relationships" xmlns:m="http://schemas.openxmlformats.org/officeDocument/2006/math" xmlns:v="urn:schemas-microsoft-com:vml" xmlns:wp14="http://schemas.microsoft.com/office/word/2010/wordprocessingDrawing" xmlns:wp="http://schemas.openxmlformats.org/drawingml/2006/wordprocessingDrawing" xmlns:w10="urn:schemas-microsoft-com:office:word" xmlns:w="http://schemas.openxmlformats.org/wordprocessingml/2006/main" xmlns:w14="http://schemas.microsoft.com/office/word/2010/wordml" xmlns:w15="http://schemas.microsoft.com/office/word/2012/wordml" xmlns:w16cid="http://schemas.microsoft.com/office/word/2016/wordml/cid" xmlns:w16se="http://schemas.microsoft.com/office/word/2015/wordml/symex" xmlns:wpg="http://schemas.microsoft.com/office/word/2010/wordprocessingGroup" xmlns:wpi="http://schemas.microsoft.com/office/word/2010/wordprocessingInk" xmlns:wne="http://schemas.microsoft.com/office/word/2006/wordml" xmlns:wps="http://schemas.microsoft.com/office/word/2010/wordprocessingShape" mc:Ignorable="w14 w15 w16se w16cid wp14">
+<w:document xmlns:wpc="http://schemas.microsoft.com/office/word/2010/wordprocessingCanvas" xmlns:cx="http://schemas.microsoft.com/office/drawing/2014/chartex" xmlns:cx1="http://schemas.microsoft.com/office/drawing/2015/9/8/chartex" xmlns:cx2="http://schemas.microsoft.com/office/drawing/2015/10/21/chartex" xmlns:cx3="http://schemas.microsoft.com/office/drawing/2016/5/9/chartex" xmlns:cx4="http://schemas.microsoft.com/office/drawing/2016/5/10/chartex" xmlns:cx5="http://schemas.microsoft.com/office/drawing/2016/5/11/chartex" xmlns:cx6="http://schemas.microsoft.com/office/drawing/2016/5/12/chartex" xmlns:cx7="http://schemas.microsoft.com/office/drawing/2016/5/13/chartex" xmlns:cx8="http://schemas.microsoft.com/office/drawing/2016/5/14/chartex" xmlns:mc="http://schemas.openxmlformats.org/markup-compatibility/2006" xmlns:aink="http://schemas.microsoft.com/office/drawing/2016/ink" xmlns:am3d="http://schemas.microsoft.com/office/drawing/2017/model3d" xmlns:o="urn:schemas-microsoft-com:office:office" xmlns:oel="http://schemas.microsoft.com/office/2019/extlst" xmlns:r="http://schemas.openxmlformats.org/officeDocument/2006/relationships" xmlns:m="http://schemas.openxmlformats.org/officeDocument/2006/math" xmlns:v="urn:schemas-microsoft-com:vml" xmlns:wp14="http://schemas.microsoft.com/office/word/2010/wordprocessingDrawing" xmlns:wp="http://schemas.openxmlformats.org/drawingml/2006/wordprocessingDrawing" xmlns:w10="urn:schemas-microsoft-com:office:word" xmlns:w="http://schemas.openxmlformats.org/wordprocessingml/2006/main" xmlns:w14="http://schemas.microsoft.com/office/word/2010/wordml" xmlns:w15="http://schemas.microsoft.com/office/word/2012/wordml" xmlns:w16cex="http://schemas.microsoft.com/office/word/2018/wordml/cex" xmlns:w16cid="http://schemas.microsoft.com/office/word/2016/wordml/cid" xmlns:w16="http://schemas.microsoft.com/office/word/2018/wordml" xmlns:w16sdtdh="http://schemas.microsoft.com/office/word/2020/wordml/sdtdatahash" xmlns:w16se="http://schemas.microsoft.com/office/word/2015/wordml/symex" xmlns:wpg="http://schemas.microsoft.com/office/word/2010/wordprocessingGroup" xmlns:wpi="http://schemas.microsoft.com/office/word/2010/wordprocessingInk" xmlns:wne="http://schemas.microsoft.com/office/word/2006/wordml" xmlns:wps="http://schemas.microsoft.com/office/word/2010/wordprocessingShape" mc:Ignorable="w14 w15 w16se w16cid w16 w16cex w16sdtdh wp14">
   <w:body>
     <w:p>
       <w:pPr>
@@ -318,8 +318,285 @@
           </wp:inline>
         </w:drawing>
       </w:r>
-      <w:bookmarkStart w:id="0" w:name="_GoBack"/>
-      <w:bookmarkEnd w:id="0"/>
+    </w:p>
+    <w:p>
+      <w:pPr>
+        <w:rPr>
+          <w:lang w:val="en-US"/>
+        </w:rPr>
+      </w:pPr>
+    </w:p>
+    <w:p>
+      <w:pPr>
+        <w:rPr>
+          <w:lang w:val="en-US"/>
+        </w:rPr>
+      </w:pPr>
+    </w:p>
+    <w:p>
+      <w:pPr>
+        <w:rPr>
+          <w:lang w:val="en-US"/>
+        </w:rPr>
+      </w:pPr>
+    </w:p>
+    <w:p>
+      <w:pPr>
+        <w:rPr>
+          <w:lang w:val="en-US"/>
+        </w:rPr>
+      </w:pPr>
+    </w:p>
+    <w:p>
+      <w:pPr>
+        <w:rPr>
+          <w:lang w:val="en-US"/>
+        </w:rPr>
+      </w:pPr>
+    </w:p>
+    <w:p>
+      <w:pPr>
+        <w:rPr>
+          <w:lang w:val="en-US"/>
+        </w:rPr>
+      </w:pPr>
+    </w:p>
+    <w:p>
+      <w:pPr>
+        <w:rPr>
+          <w:lang w:val="en-US"/>
+        </w:rPr>
+      </w:pPr>
+    </w:p>
+    <w:p>
+      <w:pPr>
+        <w:rPr>
+          <w:lang w:val="en-US"/>
+        </w:rPr>
+      </w:pPr>
+    </w:p>
+    <w:p>
+      <w:pPr>
+        <w:rPr>
+          <w:lang w:val="en-US"/>
+        </w:rPr>
+      </w:pPr>
+    </w:p>
+    <w:p>
+      <w:pPr>
+        <w:rPr>
+          <w:lang w:val="en-US"/>
+        </w:rPr>
+      </w:pPr>
+      <w:r>
+        <w:rPr>
+          <w:lang w:val="en-US"/>
+        </w:rPr>
+        <w:lastRenderedPageBreak/>
+        <w:t>Lab5</w:t>
+      </w:r>
+    </w:p>
+    <w:p>
+      <w:pPr>
+        <w:rPr>
+          <w:lang w:val="en-US"/>
+        </w:rPr>
+      </w:pPr>
+      <w:r>
+        <w:rPr>
+          <w:lang w:val="en-US"/>
+        </w:rPr>
+        <w:drawing>
+          <wp:inline distT="0" distB="0" distL="0" distR="0" wp14:anchorId="29F0C300" wp14:editId="7811D74A">
+            <wp:extent cx="4467225" cy="3558041"/>
+            <wp:effectExtent l="0" t="0" r="0" b="4445"/>
+            <wp:docPr id="1223040220" name="Picture 1" descr="A computer screen shot of a black screen&#10;&#10;Description automatically generated"/>
+            <wp:cNvGraphicFramePr>
+              <a:graphicFrameLocks xmlns:a="http://schemas.openxmlformats.org/drawingml/2006/main" noChangeAspect="1"/>
+            </wp:cNvGraphicFramePr>
+            <a:graphic xmlns:a="http://schemas.openxmlformats.org/drawingml/2006/main">
+              <a:graphicData uri="http://schemas.openxmlformats.org/drawingml/2006/picture">
+                <pic:pic xmlns:pic="http://schemas.openxmlformats.org/drawingml/2006/picture">
+                  <pic:nvPicPr>
+                    <pic:cNvPr id="1223040220" name="Picture 1" descr="A computer screen shot of a black screen&#10;&#10;Description automatically generated"/>
+                    <pic:cNvPicPr/>
+                  </pic:nvPicPr>
+                  <pic:blipFill>
+                    <a:blip r:embed="rId8"/>
+                    <a:stretch>
+                      <a:fillRect/>
+                    </a:stretch>
+                  </pic:blipFill>
+                  <pic:spPr>
+                    <a:xfrm>
+                      <a:off x="0" y="0"/>
+                      <a:ext cx="4471813" cy="3561695"/>
+                    </a:xfrm>
+                    <a:prstGeom prst="rect">
+                      <a:avLst/>
+                    </a:prstGeom>
+                  </pic:spPr>
+                </pic:pic>
+              </a:graphicData>
+            </a:graphic>
+          </wp:inline>
+        </w:drawing>
+      </w:r>
+    </w:p>
+    <w:p>
+      <w:pPr>
+        <w:rPr>
+          <w:lang w:val="en-US"/>
+        </w:rPr>
+      </w:pPr>
+      <w:r>
+        <w:rPr>
+          <w:lang w:val="en-US"/>
+        </w:rPr>
+        <w:drawing>
+          <wp:inline distT="0" distB="0" distL="0" distR="0" wp14:anchorId="3F12EFC4" wp14:editId="6CF24F53">
+            <wp:extent cx="4505325" cy="1967114"/>
+            <wp:effectExtent l="0" t="0" r="0" b="0"/>
+            <wp:docPr id="1911691937" name="Picture 1"/>
+            <wp:cNvGraphicFramePr>
+              <a:graphicFrameLocks xmlns:a="http://schemas.openxmlformats.org/drawingml/2006/main" noChangeAspect="1"/>
+            </wp:cNvGraphicFramePr>
+            <a:graphic xmlns:a="http://schemas.openxmlformats.org/drawingml/2006/main">
+              <a:graphicData uri="http://schemas.openxmlformats.org/drawingml/2006/picture">
+                <pic:pic xmlns:pic="http://schemas.openxmlformats.org/drawingml/2006/picture">
+                  <pic:nvPicPr>
+                    <pic:cNvPr id="1911691937" name=""/>
+                    <pic:cNvPicPr/>
+                  </pic:nvPicPr>
+                  <pic:blipFill>
+                    <a:blip r:embed="rId9"/>
+                    <a:stretch>
+                      <a:fillRect/>
+                    </a:stretch>
+                  </pic:blipFill>
+                  <pic:spPr>
+                    <a:xfrm>
+                      <a:off x="0" y="0"/>
+                      <a:ext cx="4517746" cy="1972537"/>
+                    </a:xfrm>
+                    <a:prstGeom prst="rect">
+                      <a:avLst/>
+                    </a:prstGeom>
+                  </pic:spPr>
+                </pic:pic>
+              </a:graphicData>
+            </a:graphic>
+          </wp:inline>
+        </w:drawing>
+      </w:r>
+    </w:p>
+    <w:p>
+      <w:pPr>
+        <w:rPr>
+          <w:lang w:val="en-US"/>
+        </w:rPr>
+      </w:pPr>
+      <w:r>
+        <w:rPr>
+          <w:lang w:val="en-US"/>
+        </w:rPr>
+        <w:t>Lab 6</w:t>
+      </w:r>
+    </w:p>
+    <w:p>
+      <w:pPr>
+        <w:rPr>
+          <w:lang w:val="en-US"/>
+        </w:rPr>
+      </w:pPr>
+      <w:r>
+        <w:rPr>
+          <w:lang w:val="en-US"/>
+        </w:rPr>
+        <w:drawing>
+          <wp:inline distT="0" distB="0" distL="0" distR="0" wp14:anchorId="229C0BC9" wp14:editId="380F0B32">
+            <wp:extent cx="5731510" cy="1563370"/>
+            <wp:effectExtent l="0" t="0" r="2540" b="0"/>
+            <wp:docPr id="1560505922" name="Picture 1"/>
+            <wp:cNvGraphicFramePr>
+              <a:graphicFrameLocks xmlns:a="http://schemas.openxmlformats.org/drawingml/2006/main" noChangeAspect="1"/>
+            </wp:cNvGraphicFramePr>
+            <a:graphic xmlns:a="http://schemas.openxmlformats.org/drawingml/2006/main">
+              <a:graphicData uri="http://schemas.openxmlformats.org/drawingml/2006/picture">
+                <pic:pic xmlns:pic="http://schemas.openxmlformats.org/drawingml/2006/picture">
+                  <pic:nvPicPr>
+                    <pic:cNvPr id="1560505922" name=""/>
+                    <pic:cNvPicPr/>
+                  </pic:nvPicPr>
+                  <pic:blipFill>
+                    <a:blip r:embed="rId10"/>
+                    <a:stretch>
+                      <a:fillRect/>
+                    </a:stretch>
+                  </pic:blipFill>
+                  <pic:spPr>
+                    <a:xfrm>
+                      <a:off x="0" y="0"/>
+                      <a:ext cx="5731510" cy="1563370"/>
+                    </a:xfrm>
+                    <a:prstGeom prst="rect">
+                      <a:avLst/>
+                    </a:prstGeom>
+                  </pic:spPr>
+                </pic:pic>
+              </a:graphicData>
+            </a:graphic>
+          </wp:inline>
+        </w:drawing>
+      </w:r>
+    </w:p>
+    <w:p>
+      <w:pPr>
+        <w:rPr>
+          <w:lang w:val="en-US"/>
+        </w:rPr>
+      </w:pPr>
+      <w:r>
+        <w:rPr>
+          <w:lang w:val="en-US"/>
+        </w:rPr>
+        <w:lastRenderedPageBreak/>
+        <w:drawing>
+          <wp:inline distT="0" distB="0" distL="0" distR="0" wp14:anchorId="3F2B8AAE" wp14:editId="0473F953">
+            <wp:extent cx="5001323" cy="2724530"/>
+            <wp:effectExtent l="0" t="0" r="8890" b="0"/>
+            <wp:docPr id="928473823" name="Picture 1"/>
+            <wp:cNvGraphicFramePr>
+              <a:graphicFrameLocks xmlns:a="http://schemas.openxmlformats.org/drawingml/2006/main" noChangeAspect="1"/>
+            </wp:cNvGraphicFramePr>
+            <a:graphic xmlns:a="http://schemas.openxmlformats.org/drawingml/2006/main">
+              <a:graphicData uri="http://schemas.openxmlformats.org/drawingml/2006/picture">
+                <pic:pic xmlns:pic="http://schemas.openxmlformats.org/drawingml/2006/picture">
+                  <pic:nvPicPr>
+                    <pic:cNvPr id="928473823" name=""/>
+                    <pic:cNvPicPr/>
+                  </pic:nvPicPr>
+                  <pic:blipFill>
+                    <a:blip r:embed="rId11"/>
+                    <a:stretch>
+                      <a:fillRect/>
+                    </a:stretch>
+                  </pic:blipFill>
+                  <pic:spPr>
+                    <a:xfrm>
+                      <a:off x="0" y="0"/>
+                      <a:ext cx="5001323" cy="2724530"/>
+                    </a:xfrm>
+                    <a:prstGeom prst="rect">
+                      <a:avLst/>
+                    </a:prstGeom>
+                  </pic:spPr>
+                </pic:pic>
+              </a:graphicData>
+            </a:graphic>
+          </wp:inline>
+        </w:drawing>
+      </w:r>
     </w:p>
     <w:sectPr>
       <w:pgSz w:w="11906" w:h="16838"/>
@@ -332,7 +609,7 @@
 </file>
 
 <file path=word/styles.xml><?xml version="1.0" encoding="utf-8"?>
-<w:styles xmlns:mc="http://schemas.openxmlformats.org/markup-compatibility/2006" xmlns:r="http://schemas.openxmlformats.org/officeDocument/2006/relationships" xmlns:w="http://schemas.openxmlformats.org/wordprocessingml/2006/main" xmlns:w14="http://schemas.microsoft.com/office/word/2010/wordml" xmlns:w15="http://schemas.microsoft.com/office/word/2012/wordml" xmlns:w16cid="http://schemas.microsoft.com/office/word/2016/wordml/cid" xmlns:w16se="http://schemas.microsoft.com/office/word/2015/wordml/symex" mc:Ignorable="w14 w15 w16se w16cid">
+<w:styles xmlns:mc="http://schemas.openxmlformats.org/markup-compatibility/2006" xmlns:r="http://schemas.openxmlformats.org/officeDocument/2006/relationships" xmlns:w="http://schemas.openxmlformats.org/wordprocessingml/2006/main" xmlns:w14="http://schemas.microsoft.com/office/word/2010/wordml" xmlns:w15="http://schemas.microsoft.com/office/word/2012/wordml" xmlns:w16cex="http://schemas.microsoft.com/office/word/2018/wordml/cex" xmlns:w16cid="http://schemas.microsoft.com/office/word/2016/wordml/cid" xmlns:w16="http://schemas.microsoft.com/office/word/2018/wordml" xmlns:w16sdtdh="http://schemas.microsoft.com/office/word/2020/wordml/sdtdatahash" xmlns:w16se="http://schemas.microsoft.com/office/word/2015/wordml/symex" mc:Ignorable="w14 w15 w16se w16cid w16 w16cex w16sdtdh">
   <w:docDefaults>
     <w:rPrDefault>
       <w:rPr>
@@ -348,7 +625,7 @@
       </w:pPr>
     </w:pPrDefault>
   </w:docDefaults>
-  <w:latentStyles w:defLockedState="0" w:defUIPriority="99" w:defSemiHidden="0" w:defUnhideWhenUsed="0" w:defQFormat="0" w:count="375">
+  <w:latentStyles w:defLockedState="0" w:defUIPriority="99" w:defSemiHidden="0" w:defUnhideWhenUsed="0" w:defQFormat="0" w:count="376">
     <w:lsdException w:name="Normal" w:uiPriority="0" w:qFormat="1"/>
     <w:lsdException w:name="heading 1" w:uiPriority="9" w:qFormat="1"/>
     <w:lsdException w:name="heading 2" w:semiHidden="1" w:uiPriority="9" w:unhideWhenUsed="1" w:qFormat="1"/>
@@ -724,6 +1001,7 @@
     <w:lsdException w:name="Smart Hyperlink" w:semiHidden="1" w:unhideWhenUsed="1"/>
     <w:lsdException w:name="Hashtag" w:semiHidden="1" w:unhideWhenUsed="1"/>
     <w:lsdException w:name="Unresolved Mention" w:semiHidden="1" w:unhideWhenUsed="1"/>
+    <w:lsdException w:name="Smart Link" w:semiHidden="1" w:unhideWhenUsed="1"/>
   </w:latentStyles>
   <w:style w:type="paragraph" w:default="1" w:styleId="Normal">
     <w:name w:val="Normal"/>

</xml_diff>

<commit_message>
finished lab 6 and 7
</commit_message>
<xml_diff>
--- a/Packet Tracer Labs.docx
+++ b/Packet Tracer Labs.docx
@@ -1,6 +1,6 @@
 
 <file path=word/document.xml><?xml version="1.0" encoding="utf-8"?>
-<w:document xmlns:wpc="http://schemas.microsoft.com/office/word/2010/wordprocessingCanvas" xmlns:cx="http://schemas.microsoft.com/office/drawing/2014/chartex" xmlns:cx1="http://schemas.microsoft.com/office/drawing/2015/9/8/chartex" xmlns:cx2="http://schemas.microsoft.com/office/drawing/2015/10/21/chartex" xmlns:cx3="http://schemas.microsoft.com/office/drawing/2016/5/9/chartex" xmlns:cx4="http://schemas.microsoft.com/office/drawing/2016/5/10/chartex" xmlns:cx5="http://schemas.microsoft.com/office/drawing/2016/5/11/chartex" xmlns:cx6="http://schemas.microsoft.com/office/drawing/2016/5/12/chartex" xmlns:cx7="http://schemas.microsoft.com/office/drawing/2016/5/13/chartex" xmlns:cx8="http://schemas.microsoft.com/office/drawing/2016/5/14/chartex" xmlns:mc="http://schemas.openxmlformats.org/markup-compatibility/2006" xmlns:aink="http://schemas.microsoft.com/office/drawing/2016/ink" xmlns:am3d="http://schemas.microsoft.com/office/drawing/2017/model3d" xmlns:o="urn:schemas-microsoft-com:office:office" xmlns:oel="http://schemas.microsoft.com/office/2019/extlst" xmlns:r="http://schemas.openxmlformats.org/officeDocument/2006/relationships" xmlns:m="http://schemas.openxmlformats.org/officeDocument/2006/math" xmlns:v="urn:schemas-microsoft-com:vml" xmlns:wp14="http://schemas.microsoft.com/office/word/2010/wordprocessingDrawing" xmlns:wp="http://schemas.openxmlformats.org/drawingml/2006/wordprocessingDrawing" xmlns:w10="urn:schemas-microsoft-com:office:word" xmlns:w="http://schemas.openxmlformats.org/wordprocessingml/2006/main" xmlns:w14="http://schemas.microsoft.com/office/word/2010/wordml" xmlns:w15="http://schemas.microsoft.com/office/word/2012/wordml" xmlns:w16cex="http://schemas.microsoft.com/office/word/2018/wordml/cex" xmlns:w16cid="http://schemas.microsoft.com/office/word/2016/wordml/cid" xmlns:w16="http://schemas.microsoft.com/office/word/2018/wordml" xmlns:w16sdtdh="http://schemas.microsoft.com/office/word/2020/wordml/sdtdatahash" xmlns:w16se="http://schemas.microsoft.com/office/word/2015/wordml/symex" xmlns:wpg="http://schemas.microsoft.com/office/word/2010/wordprocessingGroup" xmlns:wpi="http://schemas.microsoft.com/office/word/2010/wordprocessingInk" xmlns:wne="http://schemas.microsoft.com/office/word/2006/wordml" xmlns:wps="http://schemas.microsoft.com/office/word/2010/wordprocessingShape" mc:Ignorable="w14 w15 w16se w16cid w16 w16cex w16sdtdh wp14">
+<w:document xmlns:wpc="http://schemas.microsoft.com/office/word/2010/wordprocessingCanvas" xmlns:cx="http://schemas.microsoft.com/office/drawing/2014/chartex" xmlns:cx1="http://schemas.microsoft.com/office/drawing/2015/9/8/chartex" xmlns:cx2="http://schemas.microsoft.com/office/drawing/2015/10/21/chartex" xmlns:cx3="http://schemas.microsoft.com/office/drawing/2016/5/9/chartex" xmlns:cx4="http://schemas.microsoft.com/office/drawing/2016/5/10/chartex" xmlns:cx5="http://schemas.microsoft.com/office/drawing/2016/5/11/chartex" xmlns:cx6="http://schemas.microsoft.com/office/drawing/2016/5/12/chartex" xmlns:cx7="http://schemas.microsoft.com/office/drawing/2016/5/13/chartex" xmlns:cx8="http://schemas.microsoft.com/office/drawing/2016/5/14/chartex" xmlns:mc="http://schemas.openxmlformats.org/markup-compatibility/2006" xmlns:aink="http://schemas.microsoft.com/office/drawing/2016/ink" xmlns:am3d="http://schemas.microsoft.com/office/drawing/2017/model3d" xmlns:o="urn:schemas-microsoft-com:office:office" xmlns:r="http://schemas.openxmlformats.org/officeDocument/2006/relationships" xmlns:m="http://schemas.openxmlformats.org/officeDocument/2006/math" xmlns:v="urn:schemas-microsoft-com:vml" xmlns:wp14="http://schemas.microsoft.com/office/word/2010/wordprocessingDrawing" xmlns:wp="http://schemas.openxmlformats.org/drawingml/2006/wordprocessingDrawing" xmlns:w10="urn:schemas-microsoft-com:office:word" xmlns:w="http://schemas.openxmlformats.org/wordprocessingml/2006/main" xmlns:w14="http://schemas.microsoft.com/office/word/2010/wordml" xmlns:w15="http://schemas.microsoft.com/office/word/2012/wordml" xmlns:w16cid="http://schemas.microsoft.com/office/word/2016/wordml/cid" xmlns:w16se="http://schemas.microsoft.com/office/word/2015/wordml/symex" xmlns:wpg="http://schemas.microsoft.com/office/word/2010/wordprocessingGroup" xmlns:wpi="http://schemas.microsoft.com/office/word/2010/wordprocessingInk" xmlns:wne="http://schemas.microsoft.com/office/word/2006/wordml" xmlns:wps="http://schemas.microsoft.com/office/word/2010/wordprocessingShape" mc:Ignorable="w14 w15 w16se w16cid wp14">
   <w:body>
     <w:p>
       <w:pPr>
@@ -404,6 +404,7 @@
       </w:pPr>
       <w:r>
         <w:rPr>
+          <w:noProof/>
           <w:lang w:val="en-US"/>
         </w:rPr>
         <w:drawing>
@@ -451,6 +452,7 @@
       </w:pPr>
       <w:r>
         <w:rPr>
+          <w:noProof/>
           <w:lang w:val="en-US"/>
         </w:rPr>
         <w:drawing>
@@ -511,6 +513,7 @@
       </w:pPr>
       <w:r>
         <w:rPr>
+          <w:noProof/>
           <w:lang w:val="en-US"/>
         </w:rPr>
         <w:drawing>
@@ -558,6 +561,7 @@
       </w:pPr>
       <w:r>
         <w:rPr>
+          <w:noProof/>
           <w:lang w:val="en-US"/>
         </w:rPr>
         <w:lastRenderedPageBreak/>
@@ -598,6 +602,218 @@
         </w:drawing>
       </w:r>
     </w:p>
+    <w:p>
+      <w:pPr>
+        <w:rPr>
+          <w:lang w:val="en-US"/>
+        </w:rPr>
+      </w:pPr>
+    </w:p>
+    <w:p>
+      <w:pPr>
+        <w:rPr>
+          <w:lang w:val="en-US"/>
+        </w:rPr>
+      </w:pPr>
+      <w:r>
+        <w:rPr>
+          <w:lang w:val="en-US"/>
+        </w:rPr>
+        <w:t>Lab6</w:t>
+      </w:r>
+    </w:p>
+    <w:p>
+      <w:pPr>
+        <w:rPr>
+          <w:lang w:val="en-US"/>
+        </w:rPr>
+      </w:pPr>
+      <w:r>
+        <w:rPr>
+          <w:noProof/>
+        </w:rPr>
+        <w:drawing>
+          <wp:inline distT="0" distB="0" distL="0" distR="0" wp14:anchorId="15A606E6" wp14:editId="1D6362EC">
+            <wp:extent cx="4162425" cy="1905000"/>
+            <wp:effectExtent l="0" t="0" r="9525" b="0"/>
+            <wp:docPr id="3" name="Picture 3"/>
+            <wp:cNvGraphicFramePr>
+              <a:graphicFrameLocks xmlns:a="http://schemas.openxmlformats.org/drawingml/2006/main" noChangeAspect="1"/>
+            </wp:cNvGraphicFramePr>
+            <a:graphic xmlns:a="http://schemas.openxmlformats.org/drawingml/2006/main">
+              <a:graphicData uri="http://schemas.openxmlformats.org/drawingml/2006/picture">
+                <pic:pic xmlns:pic="http://schemas.openxmlformats.org/drawingml/2006/picture">
+                  <pic:nvPicPr>
+                    <pic:cNvPr id="1" name=""/>
+                    <pic:cNvPicPr/>
+                  </pic:nvPicPr>
+                  <pic:blipFill>
+                    <a:blip r:embed="rId12"/>
+                    <a:stretch>
+                      <a:fillRect/>
+                    </a:stretch>
+                  </pic:blipFill>
+                  <pic:spPr>
+                    <a:xfrm>
+                      <a:off x="0" y="0"/>
+                      <a:ext cx="4162425" cy="1905000"/>
+                    </a:xfrm>
+                    <a:prstGeom prst="rect">
+                      <a:avLst/>
+                    </a:prstGeom>
+                  </pic:spPr>
+                </pic:pic>
+              </a:graphicData>
+            </a:graphic>
+          </wp:inline>
+        </w:drawing>
+      </w:r>
+    </w:p>
+    <w:p>
+      <w:pPr>
+        <w:rPr>
+          <w:lang w:val="en-US"/>
+        </w:rPr>
+      </w:pPr>
+      <w:r>
+        <w:rPr>
+          <w:noProof/>
+        </w:rPr>
+        <w:drawing>
+          <wp:inline distT="0" distB="0" distL="0" distR="0" wp14:anchorId="22A830C5" wp14:editId="2C29F535">
+            <wp:extent cx="5731510" cy="1741805"/>
+            <wp:effectExtent l="0" t="0" r="2540" b="0"/>
+            <wp:docPr id="6" name="Picture 6"/>
+            <wp:cNvGraphicFramePr>
+              <a:graphicFrameLocks xmlns:a="http://schemas.openxmlformats.org/drawingml/2006/main" noChangeAspect="1"/>
+            </wp:cNvGraphicFramePr>
+            <a:graphic xmlns:a="http://schemas.openxmlformats.org/drawingml/2006/main">
+              <a:graphicData uri="http://schemas.openxmlformats.org/drawingml/2006/picture">
+                <pic:pic xmlns:pic="http://schemas.openxmlformats.org/drawingml/2006/picture">
+                  <pic:nvPicPr>
+                    <pic:cNvPr id="1" name=""/>
+                    <pic:cNvPicPr/>
+                  </pic:nvPicPr>
+                  <pic:blipFill>
+                    <a:blip r:embed="rId13"/>
+                    <a:stretch>
+                      <a:fillRect/>
+                    </a:stretch>
+                  </pic:blipFill>
+                  <pic:spPr>
+                    <a:xfrm>
+                      <a:off x="0" y="0"/>
+                      <a:ext cx="5731510" cy="1741805"/>
+                    </a:xfrm>
+                    <a:prstGeom prst="rect">
+                      <a:avLst/>
+                    </a:prstGeom>
+                  </pic:spPr>
+                </pic:pic>
+              </a:graphicData>
+            </a:graphic>
+          </wp:inline>
+        </w:drawing>
+      </w:r>
+    </w:p>
+    <w:p>
+      <w:pPr>
+        <w:rPr>
+          <w:lang w:val="en-US"/>
+        </w:rPr>
+      </w:pPr>
+    </w:p>
+    <w:p>
+      <w:pPr>
+        <w:rPr>
+          <w:lang w:val="en-US"/>
+        </w:rPr>
+      </w:pPr>
+    </w:p>
+    <w:p>
+      <w:pPr>
+        <w:rPr>
+          <w:lang w:val="en-US"/>
+        </w:rPr>
+      </w:pPr>
+    </w:p>
+    <w:p>
+      <w:pPr>
+        <w:rPr>
+          <w:lang w:val="en-US"/>
+        </w:rPr>
+      </w:pPr>
+    </w:p>
+    <w:p>
+      <w:pPr>
+        <w:rPr>
+          <w:lang w:val="en-US"/>
+        </w:rPr>
+      </w:pPr>
+      <w:bookmarkStart w:id="0" w:name="_GoBack"/>
+      <w:bookmarkEnd w:id="0"/>
+    </w:p>
+    <w:p>
+      <w:pPr>
+        <w:rPr>
+          <w:lang w:val="en-US"/>
+        </w:rPr>
+      </w:pPr>
+      <w:r>
+        <w:rPr>
+          <w:lang w:val="en-US"/>
+        </w:rPr>
+        <w:lastRenderedPageBreak/>
+        <w:t>Lab7</w:t>
+      </w:r>
+    </w:p>
+    <w:p>
+      <w:pPr>
+        <w:rPr>
+          <w:lang w:val="en-US"/>
+        </w:rPr>
+      </w:pPr>
+      <w:r>
+        <w:rPr>
+          <w:noProof/>
+        </w:rPr>
+        <w:drawing>
+          <wp:inline distT="0" distB="0" distL="0" distR="0" wp14:anchorId="6CB4B367" wp14:editId="6B535F9D">
+            <wp:extent cx="4438650" cy="3714750"/>
+            <wp:effectExtent l="0" t="0" r="0" b="0"/>
+            <wp:docPr id="7" name="Picture 7"/>
+            <wp:cNvGraphicFramePr>
+              <a:graphicFrameLocks xmlns:a="http://schemas.openxmlformats.org/drawingml/2006/main" noChangeAspect="1"/>
+            </wp:cNvGraphicFramePr>
+            <a:graphic xmlns:a="http://schemas.openxmlformats.org/drawingml/2006/main">
+              <a:graphicData uri="http://schemas.openxmlformats.org/drawingml/2006/picture">
+                <pic:pic xmlns:pic="http://schemas.openxmlformats.org/drawingml/2006/picture">
+                  <pic:nvPicPr>
+                    <pic:cNvPr id="1" name=""/>
+                    <pic:cNvPicPr/>
+                  </pic:nvPicPr>
+                  <pic:blipFill>
+                    <a:blip r:embed="rId14"/>
+                    <a:stretch>
+                      <a:fillRect/>
+                    </a:stretch>
+                  </pic:blipFill>
+                  <pic:spPr>
+                    <a:xfrm>
+                      <a:off x="0" y="0"/>
+                      <a:ext cx="4438650" cy="3714750"/>
+                    </a:xfrm>
+                    <a:prstGeom prst="rect">
+                      <a:avLst/>
+                    </a:prstGeom>
+                  </pic:spPr>
+                </pic:pic>
+              </a:graphicData>
+            </a:graphic>
+          </wp:inline>
+        </w:drawing>
+      </w:r>
+    </w:p>
     <w:sectPr>
       <w:pgSz w:w="11906" w:h="16838"/>
       <w:pgMar w:top="1440" w:right="1440" w:bottom="1440" w:left="1440" w:header="708" w:footer="708" w:gutter="0"/>
@@ -609,7 +825,7 @@
 </file>
 
 <file path=word/styles.xml><?xml version="1.0" encoding="utf-8"?>
-<w:styles xmlns:mc="http://schemas.openxmlformats.org/markup-compatibility/2006" xmlns:r="http://schemas.openxmlformats.org/officeDocument/2006/relationships" xmlns:w="http://schemas.openxmlformats.org/wordprocessingml/2006/main" xmlns:w14="http://schemas.microsoft.com/office/word/2010/wordml" xmlns:w15="http://schemas.microsoft.com/office/word/2012/wordml" xmlns:w16cex="http://schemas.microsoft.com/office/word/2018/wordml/cex" xmlns:w16cid="http://schemas.microsoft.com/office/word/2016/wordml/cid" xmlns:w16="http://schemas.microsoft.com/office/word/2018/wordml" xmlns:w16sdtdh="http://schemas.microsoft.com/office/word/2020/wordml/sdtdatahash" xmlns:w16se="http://schemas.microsoft.com/office/word/2015/wordml/symex" mc:Ignorable="w14 w15 w16se w16cid w16 w16cex w16sdtdh">
+<w:styles xmlns:mc="http://schemas.openxmlformats.org/markup-compatibility/2006" xmlns:r="http://schemas.openxmlformats.org/officeDocument/2006/relationships" xmlns:w="http://schemas.openxmlformats.org/wordprocessingml/2006/main" xmlns:w14="http://schemas.microsoft.com/office/word/2010/wordml" xmlns:w15="http://schemas.microsoft.com/office/word/2012/wordml" xmlns:w16cid="http://schemas.microsoft.com/office/word/2016/wordml/cid" xmlns:w16se="http://schemas.microsoft.com/office/word/2015/wordml/symex" mc:Ignorable="w14 w15 w16se w16cid">
   <w:docDefaults>
     <w:rPrDefault>
       <w:rPr>
@@ -625,7 +841,7 @@
       </w:pPr>
     </w:pPrDefault>
   </w:docDefaults>
-  <w:latentStyles w:defLockedState="0" w:defUIPriority="99" w:defSemiHidden="0" w:defUnhideWhenUsed="0" w:defQFormat="0" w:count="376">
+  <w:latentStyles w:defLockedState="0" w:defUIPriority="99" w:defSemiHidden="0" w:defUnhideWhenUsed="0" w:defQFormat="0" w:count="375">
     <w:lsdException w:name="Normal" w:uiPriority="0" w:qFormat="1"/>
     <w:lsdException w:name="heading 1" w:uiPriority="9" w:qFormat="1"/>
     <w:lsdException w:name="heading 2" w:semiHidden="1" w:uiPriority="9" w:unhideWhenUsed="1" w:qFormat="1"/>
@@ -1001,7 +1217,6 @@
     <w:lsdException w:name="Smart Hyperlink" w:semiHidden="1" w:unhideWhenUsed="1"/>
     <w:lsdException w:name="Hashtag" w:semiHidden="1" w:unhideWhenUsed="1"/>
     <w:lsdException w:name="Unresolved Mention" w:semiHidden="1" w:unhideWhenUsed="1"/>
-    <w:lsdException w:name="Smart Link" w:semiHidden="1" w:unhideWhenUsed="1"/>
   </w:latentStyles>
   <w:style w:type="paragraph" w:default="1" w:styleId="Normal">
     <w:name w:val="Normal"/>

</xml_diff>

<commit_message>
started changing names in word
</commit_message>
<xml_diff>
--- a/Packet Tracer Labs.docx
+++ b/Packet Tracer Labs.docx
@@ -32,7 +32,7 @@
         <w:rPr>
           <w:lang w:val="en-US"/>
         </w:rPr>
-        <w:t>Lab1</w:t>
+        <w:t>3.3.3</w:t>
       </w:r>
     </w:p>
     <w:p>
@@ -92,7 +92,7 @@
         <w:rPr>
           <w:lang w:val="en-US"/>
         </w:rPr>
-        <w:t>Lab2</w:t>
+        <w:t>3.4.3</w:t>
       </w:r>
     </w:p>
     <w:p>
@@ -195,7 +195,7 @@
           <w:lang w:val="en-US"/>
         </w:rPr>
         <w:lastRenderedPageBreak/>
-        <w:t>Lab3</w:t>
+        <w:t>3.3.4</w:t>
       </w:r>
     </w:p>
     <w:p>
@@ -269,7 +269,7 @@
         <w:rPr>
           <w:lang w:val="en-US"/>
         </w:rPr>
-        <w:t>Lab4</w:t>
+        <w:t>3.5.1</w:t>
       </w:r>
     </w:p>
     <w:p>
@@ -393,7 +393,7 @@
           <w:lang w:val="en-US"/>
         </w:rPr>
         <w:lastRenderedPageBreak/>
-        <w:t>Lab5</w:t>
+        <w:t>4.5.8</w:t>
       </w:r>
     </w:p>
     <w:p>
@@ -502,8 +502,10 @@
         <w:rPr>
           <w:lang w:val="en-US"/>
         </w:rPr>
-        <w:t>Lab 6</w:t>
-      </w:r>
+        <w:t>6.4.8</w:t>
+      </w:r>
+      <w:bookmarkStart w:id="0" w:name="_GoBack"/>
+      <w:bookmarkEnd w:id="0"/>
     </w:p>
     <w:p>
       <w:pPr>
@@ -750,8 +752,6 @@
           <w:lang w:val="en-US"/>
         </w:rPr>
       </w:pPr>
-      <w:bookmarkStart w:id="0" w:name="_GoBack"/>
-      <w:bookmarkEnd w:id="0"/>
     </w:p>
     <w:p>
       <w:pPr>

</xml_diff>